<commit_message>
Empresas - Tema 6 (Nominas)
</commit_message>
<xml_diff>
--- a/Empresas/Plan de empresa/ProyectoEIE.docx
+++ b/Empresas/Plan de empresa/ProyectoEIE.docx
@@ -215,7 +215,7 @@
                 </mc:Choice>
                 <mc:Fallback>
                   <w:pict>
-                    <v:line w14:anchorId="0AD1137F" id="Conector recto 5" o:spid="_x0000_s1026" alt="divisor de texto" style="visibility:visible;mso-wrap-style:square;mso-left-percent:-10001;mso-top-percent:-10001;mso-position-horizontal:absolute;mso-position-horizontal-relative:char;mso-position-vertical:absolute;mso-position-vertical-relative:line;mso-left-percent:-10001;mso-top-percent:-10001" from="0,0" to="61.85pt,0" o:gfxdata="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" strokecolor="white [3212]" strokeweight="6pt">
+                    <v:line w14:anchorId="75D8EBBB" id="Conector recto 5" o:spid="_x0000_s1026" alt="divisor de texto" style="visibility:visible;mso-wrap-style:square;mso-left-percent:-10001;mso-top-percent:-10001;mso-position-horizontal:absolute;mso-position-horizontal-relative:char;mso-position-vertical:absolute;mso-position-vertical-relative:line;mso-left-percent:-10001;mso-top-percent:-10001" from="0,0" to="61.85pt,0" o:gfxdata="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" strokecolor="white [3212]" strokeweight="6pt">
                       <w10:anchorlock/>
                     </v:line>
                   </w:pict>
@@ -2198,7 +2198,7 @@
           </mc:Choice>
           <mc:Fallback>
             <w:pict>
-              <v:rect w14:anchorId="2F98E8FA" id="Rectángulo 2" o:spid="_x0000_s1026" alt="rectángulo de color" style="position:absolute;margin-left:-57.6pt;margin-top:162.2pt;width:531.35pt;height:471.25pt;z-index:-251662848;visibility:visible;mso-wrap-style:square;mso-width-percent:0;mso-height-percent:0;mso-wrap-distance-left:9pt;mso-wrap-distance-top:0;mso-wrap-distance-right:9pt;mso-wrap-distance-bottom:0;mso-position-horizontal:absolute;mso-position-horizontal-relative:text;mso-position-vertical:absolute;mso-position-vertical-relative:page;mso-width-percent:0;mso-height-percent:0;mso-width-relative:margin;mso-height-relative:margin;v-text-anchor:middle" o:gfxdata="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" fillcolor="#e48312 [3204]" stroked="f" strokeweight="2pt">
+              <v:rect w14:anchorId="3CDB5B74" id="Rectángulo 2" o:spid="_x0000_s1026" alt="rectángulo de color" style="position:absolute;margin-left:-57.6pt;margin-top:162.2pt;width:531.35pt;height:471.25pt;z-index:-251662848;visibility:visible;mso-wrap-style:square;mso-width-percent:0;mso-height-percent:0;mso-wrap-distance-left:9pt;mso-wrap-distance-top:0;mso-wrap-distance-right:9pt;mso-wrap-distance-bottom:0;mso-position-horizontal:absolute;mso-position-horizontal-relative:text;mso-position-vertical:absolute;mso-position-vertical-relative:page;mso-width-percent:0;mso-height-percent:0;mso-width-relative:margin;mso-height-relative:margin;v-text-anchor:middle" o:gfxdata="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" fillcolor="#e48312 [3204]" stroked="f" strokeweight="2pt">
                 <w10:wrap anchory="page"/>
               </v:rect>
             </w:pict>
@@ -8280,23 +8280,6 @@
         <w:t>Localización</w:t>
       </w:r>
       <w:bookmarkEnd w:id="9"/>
-      <w:r>
-        <w:rPr>
-          <w:sz w:val="28"/>
-          <w:szCs w:val="10"/>
-          <w:u w:color="FFC000"/>
-        </w:rPr>
-        <w:t xml:space="preserve"> </w:t>
-      </w:r>
-      <w:r>
-        <w:rPr>
-          <w:color w:val="FF0000"/>
-          <w:sz w:val="28"/>
-          <w:szCs w:val="10"/>
-          <w:u w:color="FFC000"/>
-        </w:rPr>
-        <w:t>(¿preguntar por planos, sc de Google maps o?)</w:t>
-      </w:r>
     </w:p>
     <w:p/>
     <w:p>
@@ -14205,13 +14188,7 @@
         <w:rPr>
           <w:color w:val="000000" w:themeColor="text1"/>
         </w:rPr>
-        <w:t xml:space="preserve">Que es: </w:t>
-      </w:r>
-      <w:r>
-        <w:rPr>
-          <w:color w:val="000000" w:themeColor="text1"/>
-        </w:rPr>
-        <w:t>https://blog.cool-tabs.com/es/social-media-roi/#:~:text=El%20Retorno%20de%20la%20Inversi%C3%B3n,rendimiento%20econ%C3%B3mico%20de%20una%20inversi%C3%B3n.</w:t>
+        <w:t>Que es: https://blog.cool-tabs.com/es/social-media-roi/#:~:text=El%20Retorno%20de%20la%20Inversi%C3%B3n,rendimiento%20econ%C3%B3mico%20de%20una%20inversi%C3%B3n.</w:t>
       </w:r>
     </w:p>
     <w:p>
@@ -14267,7 +14244,7 @@
           <w:color w:val="000000" w:themeColor="text1"/>
         </w:rPr>
       </w:pPr>
-      <w:hyperlink r:id="rId25" w:history="1">
+      <w:hyperlink r:id="rId25" w:anchor=":~:text=Return%20on%20Investment%20(ROI)%20is,relative%20to%20the%20investment's%20cost" w:history="1">
         <w:r>
           <w:rPr>
             <w:rStyle w:val="Hipervnculo"/>
@@ -15305,7 +15282,7 @@
 <w:numbering xmlns:wpc="http://schemas.microsoft.com/office/word/2010/wordprocessingCanvas" xmlns:cx="http://schemas.microsoft.com/office/drawing/2014/chartex" xmlns:cx1="http://schemas.microsoft.com/office/drawing/2015/9/8/chartex" xmlns:cx2="http://schemas.microsoft.com/office/drawing/2015/10/21/chartex" xmlns:cx3="http://schemas.microsoft.com/office/drawing/2016/5/9/chartex" xmlns:cx4="http://schemas.microsoft.com/office/drawing/2016/5/10/chartex" xmlns:cx5="http://schemas.microsoft.com/office/drawing/2016/5/11/chartex" xmlns:cx6="http://schemas.microsoft.com/office/drawing/2016/5/12/chartex" xmlns:cx7="http://schemas.microsoft.com/office/drawing/2016/5/13/chartex" xmlns:cx8="http://schemas.microsoft.com/office/drawing/2016/5/14/chartex" xmlns:mc="http://schemas.openxmlformats.org/markup-compatibility/2006" xmlns:aink="http://schemas.microsoft.com/office/drawing/2016/ink" xmlns:am3d="http://schemas.microsoft.com/office/drawing/2017/model3d" xmlns:o="urn:schemas-microsoft-com:office:office" xmlns:r="http://schemas.openxmlformats.org/officeDocument/2006/relationships" xmlns:m="http://schemas.openxmlformats.org/officeDocument/2006/math" xmlns:v="urn:schemas-microsoft-com:vml" xmlns:wp14="http://schemas.microsoft.com/office/word/2010/wordprocessingDrawing" xmlns:wp="http://schemas.openxmlformats.org/drawingml/2006/wordprocessingDrawing" xmlns:w10="urn:schemas-microsoft-com:office:word" xmlns:w="http://schemas.openxmlformats.org/wordprocessingml/2006/main" xmlns:w14="http://schemas.microsoft.com/office/word/2010/wordml" xmlns:w15="http://schemas.microsoft.com/office/word/2012/wordml" xmlns:w16cex="http://schemas.microsoft.com/office/word/2018/wordml/cex" xmlns:w16cid="http://schemas.microsoft.com/office/word/2016/wordml/cid" xmlns:w16="http://schemas.microsoft.com/office/word/2018/wordml" xmlns:w16se="http://schemas.microsoft.com/office/word/2015/wordml/symex" xmlns:wpg="http://schemas.microsoft.com/office/word/2010/wordprocessingGroup" xmlns:wpi="http://schemas.microsoft.com/office/word/2010/wordprocessingInk" xmlns:wne="http://schemas.microsoft.com/office/word/2006/wordml" xmlns:wps="http://schemas.microsoft.com/office/word/2010/wordprocessingShape" mc:Ignorable="w14 w15 w16se w16cid w16 w16cex wp14">
   <w:numPicBullet w:numPicBulletId="0">
     <w:pict>
-      <v:shapetype w14:anchorId="23AE2051" id="_x0000_t75" coordsize="21600,21600" o:spt="75" o:preferrelative="t" path="m@4@5l@4@11@9@11@9@5xe" filled="f" stroked="f">
+      <v:shapetype id="_x0000_t75" coordsize="21600,21600" o:spt="75" o:preferrelative="t" path="m@4@5l@4@11@9@11@9@5xe" filled="f" stroked="f">
         <v:stroke joinstyle="miter"/>
         <v:formulas>
           <v:f eqn="if lineDrawn pixelLineWidth 0"/>
@@ -15324,14 +15301,14 @@
         <v:path o:extrusionok="f" gradientshapeok="t" o:connecttype="rect"/>
         <o:lock v:ext="edit" aspectratio="t"/>
       </v:shapetype>
-      <v:shape id="_x0000_i2489" type="#_x0000_t75" style="width:11.25pt;height:11.25pt" o:bullet="t">
+      <v:shape id="_x0000_i1088" type="#_x0000_t75" style="width:11.25pt;height:11.25pt" o:bullet="t">
         <v:imagedata r:id="rId1" o:title="mso1AAB"/>
       </v:shape>
     </w:pict>
   </w:numPicBullet>
   <w:numPicBullet w:numPicBulletId="1">
     <w:pict>
-      <v:shape id="_x0000_i2490" type="#_x0000_t75" style="width:115.5pt;height:100.5pt" o:bullet="t">
+      <v:shape w14:anchorId="4E18E8F5" id="_x0000_i1089" type="#_x0000_t75" style="width:115.5pt;height:100.5pt" o:bullet="t">
         <v:imagedata r:id="rId2" o:title="logo"/>
       </v:shape>
     </w:pict>

</xml_diff>